<commit_message>
modeling, species and model selections
</commit_message>
<xml_diff>
--- a/Redaction/Stage_abdou.docx
+++ b/Redaction/Stage_abdou.docx
@@ -4654,7 +4654,6 @@
         </w:numPr>
         <w:jc w:val="both"/>
         <w:rPr>
-          <w:rFonts w:cs="Calibri" w:cstheme="minorAscii"/>
           <w:color w:val="002060"/>
           <w:sz w:val="24"/>
           <w:szCs w:val="24"/>
@@ -4668,6 +4667,7 @@
         </w:rPr>
         <w:t xml:space="preserve">Quantifier et hiérarchiser l’influence des facteurs environnementaux (occupation et gestion du sol, propriétés de sol, localisation et climatique) sur l’abondance, biomasse et la richesse totales </w:t>
       </w:r>
+      <w:proofErr w:type="spellStart"/>
       <w:r>
         <w:rPr>
           <w:color w:val="002060"/>
@@ -4676,6 +4676,7 @@
         </w:rPr>
         <w:t>lombricienne</w:t>
       </w:r>
+      <w:proofErr w:type="spellEnd"/>
       <w:r>
         <w:rPr>
           <w:color w:val="002060"/>
@@ -4690,23 +4691,7 @@
           <w:sz w:val="24"/>
           <w:szCs w:val="24"/>
         </w:rPr>
-        <w:t xml:space="preserve">et sur certaines régions françaises (Bretagne, Dijon métro/Bourgogne ? </w:t>
-      </w:r>
-      <w:r>
-        <w:rPr>
-          <w:color w:val="C00000"/>
-          <w:sz w:val="24"/>
-          <w:szCs w:val="24"/>
-        </w:rPr>
-        <w:t>Aquitaine ?</w:t>
-      </w:r>
-      <w:r>
-        <w:rPr>
-          <w:color w:val="C00000"/>
-          <w:sz w:val="24"/>
-          <w:szCs w:val="24"/>
-        </w:rPr>
-        <w:t xml:space="preserve"> /Poitou-Charentes ?)</w:t>
+        <w:t>et sur certaines régions françaises (Bretagne, Dijon métro/Bourgogne ? Aquitaine ? /Poitou-Charentes ?)</w:t>
       </w:r>
     </w:p>
     <w:p>
@@ -4775,7 +4760,6 @@
         </w:numPr>
         <w:jc w:val="both"/>
         <w:rPr>
-          <w:rFonts w:cs="Calibri" w:cstheme="minorAscii"/>
           <w:color w:val="002060"/>
           <w:sz w:val="24"/>
           <w:szCs w:val="24"/>
@@ -4789,6 +4773,7 @@
         </w:rPr>
         <w:t xml:space="preserve">Prédire l’abondance, la biomasse et la richesse totales </w:t>
       </w:r>
+      <w:proofErr w:type="spellStart"/>
       <w:r>
         <w:rPr>
           <w:color w:val="002060"/>
@@ -4797,6 +4782,7 @@
         </w:rPr>
         <w:t>lombriciennes</w:t>
       </w:r>
+      <w:proofErr w:type="spellEnd"/>
       <w:r>
         <w:rPr>
           <w:color w:val="002060"/>
@@ -4811,23 +4797,7 @@
           <w:sz w:val="24"/>
           <w:szCs w:val="24"/>
         </w:rPr>
-        <w:t xml:space="preserve">et sur certaines régions françaises (Bretagne, Dijon métro/Bourgogne ? </w:t>
-      </w:r>
-      <w:r>
-        <w:rPr>
-          <w:color w:val="C00000"/>
-          <w:sz w:val="24"/>
-          <w:szCs w:val="24"/>
-        </w:rPr>
-        <w:t>Aquitaine ?</w:t>
-      </w:r>
-      <w:r>
-        <w:rPr>
-          <w:color w:val="C00000"/>
-          <w:sz w:val="24"/>
-          <w:szCs w:val="24"/>
-        </w:rPr>
-        <w:t xml:space="preserve"> /Poitou-Charentes ?)</w:t>
+        <w:t>et sur certaines régions françaises (Bretagne, Dijon métro/Bourgogne ? Aquitaine ? /Poitou-Charentes ?)</w:t>
       </w:r>
     </w:p>
     <w:p>
@@ -4888,23 +4858,7 @@
           <w:sz w:val="24"/>
           <w:szCs w:val="24"/>
         </w:rPr>
-        <w:t xml:space="preserve">et sur certaines régions françaises (Bretagne, Dijon métro/Bourgogne ? </w:t>
-      </w:r>
-      <w:r>
-        <w:rPr>
-          <w:color w:val="C00000"/>
-          <w:sz w:val="24"/>
-          <w:szCs w:val="24"/>
-        </w:rPr>
-        <w:t>Aquitaine ?</w:t>
-      </w:r>
-      <w:r>
-        <w:rPr>
-          <w:color w:val="C00000"/>
-          <w:sz w:val="24"/>
-          <w:szCs w:val="24"/>
-        </w:rPr>
-        <w:t xml:space="preserve"> /Poitou-Charentes ?)</w:t>
+        <w:t>et sur certaines régions françaises (Bretagne, Dijon métro/Bourgogne ? Aquitaine ? /Poitou-Charentes ?)</w:t>
       </w:r>
     </w:p>
     <w:p>
@@ -4960,6 +4914,27 @@
           <w:iCs/>
         </w:rPr>
       </w:pPr>
+      <w:r>
+        <w:rPr>
+          <w:i/>
+          <w:iCs/>
+        </w:rPr>
+        <w:t>Cas</w:t>
+      </w:r>
+      <w:r>
+        <w:rPr>
+          <w:i/>
+          <w:iCs/>
+        </w:rPr>
+        <w:t xml:space="preserve"> sup : Model hors Dijon</w:t>
+      </w:r>
+      <w:r>
+        <w:rPr>
+          <w:i/>
+          <w:iCs/>
+        </w:rPr>
+        <w:t xml:space="preserve"> : cas 1 </w:t>
+      </w:r>
     </w:p>
     <w:p>
       <w:pPr>
@@ -5013,6 +4988,7 @@
     </w:p>
     <w:p>
       <w:pPr>
+        <w:ind w:left="720"/>
         <w:jc w:val="both"/>
         <w:rPr>
           <w:i/>
@@ -5022,12 +4998,31 @@
     </w:p>
     <w:p>
       <w:pPr>
+        <w:ind w:left="720"/>
         <w:jc w:val="both"/>
         <w:rPr>
-          <w:rFonts w:eastAsia="Times New Roman" w:cs="Calibri" w:cstheme="minorAscii"/>
-          <w:b w:val="1"/>
-          <w:bCs w:val="1"/>
-          <w:color w:val="000000" w:themeColor="text1" w:themeTint="FF" w:themeShade="FF"/>
+          <w:i/>
+          <w:iCs/>
+        </w:rPr>
+      </w:pPr>
+    </w:p>
+    <w:p>
+      <w:pPr>
+        <w:jc w:val="both"/>
+        <w:rPr>
+          <w:i/>
+          <w:iCs/>
+        </w:rPr>
+      </w:pPr>
+    </w:p>
+    <w:p>
+      <w:pPr>
+        <w:jc w:val="both"/>
+        <w:rPr>
+          <w:rFonts w:eastAsia="Times New Roman"/>
+          <w:b/>
+          <w:bCs/>
+          <w:color w:val="000000" w:themeColor="text1"/>
           <w:sz w:val="24"/>
           <w:szCs w:val="24"/>
           <w:lang w:eastAsia="fr-FR"/>
@@ -7692,7 +7687,7 @@
     </w:p>
     <w:sectPr>
       <w:footerReference w:type="default" r:id="rId11"/>
-      <w:pgSz w:w="12240" w:h="15840" w:orient="portrait"/>
+      <w:pgSz w:w="12240" w:h="15840"/>
       <w:pgMar w:top="1417" w:right="1417" w:bottom="1417" w:left="1417" w:header="720" w:footer="720" w:gutter="0"/>
       <w:cols w:space="720"/>
       <w:docGrid w:linePitch="360"/>
@@ -7703,7 +7698,7 @@
 
 <file path=word/comments.xml><?xml version="1.0" encoding="utf-8"?>
 <w:comments xmlns:wpc="http://schemas.microsoft.com/office/word/2010/wordprocessingCanvas" xmlns:cx="http://schemas.microsoft.com/office/drawing/2014/chartex" xmlns:cx1="http://schemas.microsoft.com/office/drawing/2015/9/8/chartex" xmlns:cx2="http://schemas.microsoft.com/office/drawing/2015/10/21/chartex" xmlns:cx3="http://schemas.microsoft.com/office/drawing/2016/5/9/chartex" xmlns:cx4="http://schemas.microsoft.com/office/drawing/2016/5/10/chartex" xmlns:cx5="http://schemas.microsoft.com/office/drawing/2016/5/11/chartex" xmlns:cx6="http://schemas.microsoft.com/office/drawing/2016/5/12/chartex" xmlns:cx7="http://schemas.microsoft.com/office/drawing/2016/5/13/chartex" xmlns:cx8="http://schemas.microsoft.com/office/drawing/2016/5/14/chartex" xmlns:mc="http://schemas.openxmlformats.org/markup-compatibility/2006" xmlns:aink="http://schemas.microsoft.com/office/drawing/2016/ink" xmlns:am3d="http://schemas.microsoft.com/office/drawing/2017/model3d" xmlns:o="urn:schemas-microsoft-com:office:office" xmlns:oel="http://schemas.microsoft.com/office/2019/extlst" xmlns:r="http://schemas.openxmlformats.org/officeDocument/2006/relationships" xmlns:m="http://schemas.openxmlformats.org/officeDocument/2006/math" xmlns:v="urn:schemas-microsoft-com:vml" xmlns:wp14="http://schemas.microsoft.com/office/word/2010/wordprocessingDrawing" xmlns:wp="http://schemas.openxmlformats.org/drawingml/2006/wordprocessingDrawing" xmlns:w10="urn:schemas-microsoft-com:office:word" xmlns:w="http://schemas.openxmlformats.org/wordprocessingml/2006/main" xmlns:w14="http://schemas.microsoft.com/office/word/2010/wordml" xmlns:w15="http://schemas.microsoft.com/office/word/2012/wordml" xmlns:w16cex="http://schemas.microsoft.com/office/word/2018/wordml/cex" xmlns:w16cid="http://schemas.microsoft.com/office/word/2016/wordml/cid" xmlns:w16="http://schemas.microsoft.com/office/word/2018/wordml" xmlns:w16du="http://schemas.microsoft.com/office/word/2023/wordml/word16du" xmlns:w16sdtdh="http://schemas.microsoft.com/office/word/2020/wordml/sdtdatahash" xmlns:w16se="http://schemas.microsoft.com/office/word/2015/wordml/symex" xmlns:wpg="http://schemas.microsoft.com/office/word/2010/wordprocessingGroup" xmlns:wpi="http://schemas.microsoft.com/office/word/2010/wordprocessingInk" xmlns:wne="http://schemas.microsoft.com/office/word/2006/wordml" xmlns:wps="http://schemas.microsoft.com/office/word/2010/wordprocessingShape" mc:Ignorable="w14 w15 w16se w16cid w16 w16cex w16sdtdh w16du wp14">
-  <w:comment w:initials="KH" w:author="Kevin Hoeffner" w:date="2024-02-14T09:38:00Z" w:id="1">
+  <w:comment w:id="1" w:author="Kevin Hoeffner" w:date="2024-02-14T09:38:00Z" w:initials="KH">
     <w:p>
       <w:r>
         <w:t>????sites échantillonnés dans ??? pays</w:t>
@@ -7713,7 +7708,7 @@
       </w:r>
     </w:p>
   </w:comment>
-  <w:comment w:initials="KH" w:author="Kevin Hoeffner" w:date="2024-02-14T09:39:00Z" w:id="0">
+  <w:comment w:id="0" w:author="Kevin Hoeffner" w:date="2024-02-14T09:39:00Z" w:initials="KH">
     <w:p>
       <w:r>
         <w:t>Il y a aussi la publi récente sur les espèces en Europe !</w:t>
@@ -7728,7 +7723,7 @@
       </w:r>
     </w:p>
   </w:comment>
-  <w:comment w:initials="KH" w:author="Kevin Hoeffner" w:date="2024-02-14T10:33:00Z" w:id="2">
+  <w:comment w:id="2" w:author="Kevin Hoeffner" w:date="2024-02-14T10:33:00Z" w:initials="KH">
     <w:p>
       <w:r>
         <w:t xml:space="preserve">Top </w:t>
@@ -7738,7 +7733,7 @@
       </w:r>
     </w:p>
   </w:comment>
-  <w:comment w:initials="KH" w:author="Kevin Hoeffner" w:date="2024-02-14T10:37:00Z" w:id="3">
+  <w:comment w:id="3" w:author="Kevin Hoeffner" w:date="2024-02-14T10:37:00Z" w:initials="KH">
     <w:p>
       <w:r>
         <w:t>Combien d'esp, combien de point d'observation ?</w:t>
@@ -7820,7 +7815,6 @@
         <w:docPartUnique/>
       </w:docPartObj>
     </w:sdtPr>
-    <w:sdtEndPr/>
     <w:sdtContent>
       <w:p>
         <w:pPr>
@@ -7985,7 +7979,7 @@
         <w:ind w:left="1440" w:hanging="360"/>
       </w:pPr>
       <w:rPr>
-        <w:rFonts w:hint="default" w:ascii="Wingdings" w:hAnsi="Wingdings" w:eastAsia="Times New Roman" w:cstheme="minorHAnsi"/>
+        <w:rFonts w:ascii="Wingdings" w:eastAsia="Times New Roman" w:hAnsi="Wingdings" w:cstheme="minorHAnsi" w:hint="default"/>
         <w:color w:val="000000" w:themeColor="text1"/>
       </w:rPr>
     </w:lvl>
@@ -7998,7 +7992,7 @@
         <w:ind w:left="2160" w:hanging="360"/>
       </w:pPr>
       <w:rPr>
-        <w:rFonts w:hint="default" w:ascii="Courier New" w:hAnsi="Courier New" w:cs="Courier New"/>
+        <w:rFonts w:ascii="Courier New" w:hAnsi="Courier New" w:cs="Courier New" w:hint="default"/>
       </w:rPr>
     </w:lvl>
     <w:lvl w:ilvl="2" w:tplc="04090005" w:tentative="1">
@@ -8010,7 +8004,7 @@
         <w:ind w:left="2880" w:hanging="360"/>
       </w:pPr>
       <w:rPr>
-        <w:rFonts w:hint="default" w:ascii="Wingdings" w:hAnsi="Wingdings"/>
+        <w:rFonts w:ascii="Wingdings" w:hAnsi="Wingdings" w:hint="default"/>
       </w:rPr>
     </w:lvl>
     <w:lvl w:ilvl="3" w:tplc="04090001" w:tentative="1">
@@ -8022,7 +8016,7 @@
         <w:ind w:left="3600" w:hanging="360"/>
       </w:pPr>
       <w:rPr>
-        <w:rFonts w:hint="default" w:ascii="Symbol" w:hAnsi="Symbol"/>
+        <w:rFonts w:ascii="Symbol" w:hAnsi="Symbol" w:hint="default"/>
       </w:rPr>
     </w:lvl>
     <w:lvl w:ilvl="4" w:tplc="04090003" w:tentative="1">
@@ -8034,7 +8028,7 @@
         <w:ind w:left="4320" w:hanging="360"/>
       </w:pPr>
       <w:rPr>
-        <w:rFonts w:hint="default" w:ascii="Courier New" w:hAnsi="Courier New" w:cs="Courier New"/>
+        <w:rFonts w:ascii="Courier New" w:hAnsi="Courier New" w:cs="Courier New" w:hint="default"/>
       </w:rPr>
     </w:lvl>
     <w:lvl w:ilvl="5" w:tplc="04090005" w:tentative="1">
@@ -8046,7 +8040,7 @@
         <w:ind w:left="5040" w:hanging="360"/>
       </w:pPr>
       <w:rPr>
-        <w:rFonts w:hint="default" w:ascii="Wingdings" w:hAnsi="Wingdings"/>
+        <w:rFonts w:ascii="Wingdings" w:hAnsi="Wingdings" w:hint="default"/>
       </w:rPr>
     </w:lvl>
     <w:lvl w:ilvl="6" w:tplc="04090001" w:tentative="1">
@@ -8058,7 +8052,7 @@
         <w:ind w:left="5760" w:hanging="360"/>
       </w:pPr>
       <w:rPr>
-        <w:rFonts w:hint="default" w:ascii="Symbol" w:hAnsi="Symbol"/>
+        <w:rFonts w:ascii="Symbol" w:hAnsi="Symbol" w:hint="default"/>
       </w:rPr>
     </w:lvl>
     <w:lvl w:ilvl="7" w:tplc="04090003" w:tentative="1">
@@ -8070,7 +8064,7 @@
         <w:ind w:left="6480" w:hanging="360"/>
       </w:pPr>
       <w:rPr>
-        <w:rFonts w:hint="default" w:ascii="Courier New" w:hAnsi="Courier New" w:cs="Courier New"/>
+        <w:rFonts w:ascii="Courier New" w:hAnsi="Courier New" w:cs="Courier New" w:hint="default"/>
       </w:rPr>
     </w:lvl>
     <w:lvl w:ilvl="8" w:tplc="04090005" w:tentative="1">
@@ -8082,7 +8076,7 @@
         <w:ind w:left="7200" w:hanging="360"/>
       </w:pPr>
       <w:rPr>
-        <w:rFonts w:hint="default" w:ascii="Wingdings" w:hAnsi="Wingdings"/>
+        <w:rFonts w:ascii="Wingdings" w:hAnsi="Wingdings" w:hint="default"/>
       </w:rPr>
     </w:lvl>
   </w:abstractNum>
@@ -8099,7 +8093,7 @@
         <w:ind w:left="720" w:hanging="360"/>
       </w:pPr>
       <w:rPr>
-        <w:rFonts w:hint="default" w:ascii="Symbol" w:hAnsi="Symbol"/>
+        <w:rFonts w:ascii="Symbol" w:hAnsi="Symbol" w:hint="default"/>
       </w:rPr>
     </w:lvl>
     <w:lvl w:ilvl="1" w:tplc="04090003" w:tentative="1">
@@ -8111,7 +8105,7 @@
         <w:ind w:left="1440" w:hanging="360"/>
       </w:pPr>
       <w:rPr>
-        <w:rFonts w:hint="default" w:ascii="Courier New" w:hAnsi="Courier New" w:cs="Courier New"/>
+        <w:rFonts w:ascii="Courier New" w:hAnsi="Courier New" w:cs="Courier New" w:hint="default"/>
       </w:rPr>
     </w:lvl>
     <w:lvl w:ilvl="2" w:tplc="04090005" w:tentative="1">
@@ -8123,7 +8117,7 @@
         <w:ind w:left="2160" w:hanging="360"/>
       </w:pPr>
       <w:rPr>
-        <w:rFonts w:hint="default" w:ascii="Wingdings" w:hAnsi="Wingdings"/>
+        <w:rFonts w:ascii="Wingdings" w:hAnsi="Wingdings" w:hint="default"/>
       </w:rPr>
     </w:lvl>
     <w:lvl w:ilvl="3" w:tplc="04090001" w:tentative="1">
@@ -8135,7 +8129,7 @@
         <w:ind w:left="2880" w:hanging="360"/>
       </w:pPr>
       <w:rPr>
-        <w:rFonts w:hint="default" w:ascii="Symbol" w:hAnsi="Symbol"/>
+        <w:rFonts w:ascii="Symbol" w:hAnsi="Symbol" w:hint="default"/>
       </w:rPr>
     </w:lvl>
     <w:lvl w:ilvl="4" w:tplc="04090003" w:tentative="1">
@@ -8147,7 +8141,7 @@
         <w:ind w:left="3600" w:hanging="360"/>
       </w:pPr>
       <w:rPr>
-        <w:rFonts w:hint="default" w:ascii="Courier New" w:hAnsi="Courier New" w:cs="Courier New"/>
+        <w:rFonts w:ascii="Courier New" w:hAnsi="Courier New" w:cs="Courier New" w:hint="default"/>
       </w:rPr>
     </w:lvl>
     <w:lvl w:ilvl="5" w:tplc="04090005" w:tentative="1">
@@ -8159,7 +8153,7 @@
         <w:ind w:left="4320" w:hanging="360"/>
       </w:pPr>
       <w:rPr>
-        <w:rFonts w:hint="default" w:ascii="Wingdings" w:hAnsi="Wingdings"/>
+        <w:rFonts w:ascii="Wingdings" w:hAnsi="Wingdings" w:hint="default"/>
       </w:rPr>
     </w:lvl>
     <w:lvl w:ilvl="6" w:tplc="04090001" w:tentative="1">
@@ -8171,7 +8165,7 @@
         <w:ind w:left="5040" w:hanging="360"/>
       </w:pPr>
       <w:rPr>
-        <w:rFonts w:hint="default" w:ascii="Symbol" w:hAnsi="Symbol"/>
+        <w:rFonts w:ascii="Symbol" w:hAnsi="Symbol" w:hint="default"/>
       </w:rPr>
     </w:lvl>
     <w:lvl w:ilvl="7" w:tplc="04090003" w:tentative="1">
@@ -8183,7 +8177,7 @@
         <w:ind w:left="5760" w:hanging="360"/>
       </w:pPr>
       <w:rPr>
-        <w:rFonts w:hint="default" w:ascii="Courier New" w:hAnsi="Courier New" w:cs="Courier New"/>
+        <w:rFonts w:ascii="Courier New" w:hAnsi="Courier New" w:cs="Courier New" w:hint="default"/>
       </w:rPr>
     </w:lvl>
     <w:lvl w:ilvl="8" w:tplc="04090005" w:tentative="1">
@@ -8195,7 +8189,7 @@
         <w:ind w:left="6480" w:hanging="360"/>
       </w:pPr>
       <w:rPr>
-        <w:rFonts w:hint="default" w:ascii="Wingdings" w:hAnsi="Wingdings"/>
+        <w:rFonts w:ascii="Wingdings" w:hAnsi="Wingdings" w:hint="default"/>
       </w:rPr>
     </w:lvl>
   </w:abstractNum>
@@ -8298,7 +8292,7 @@
         <w:ind w:left="720" w:hanging="360"/>
       </w:pPr>
       <w:rPr>
-        <w:rFonts w:hint="default" w:ascii="Symbol" w:hAnsi="Symbol"/>
+        <w:rFonts w:ascii="Symbol" w:hAnsi="Symbol" w:hint="default"/>
       </w:rPr>
     </w:lvl>
     <w:lvl w:ilvl="1" w:tplc="04090003" w:tentative="1">
@@ -8310,7 +8304,7 @@
         <w:ind w:left="1440" w:hanging="360"/>
       </w:pPr>
       <w:rPr>
-        <w:rFonts w:hint="default" w:ascii="Courier New" w:hAnsi="Courier New" w:cs="Courier New"/>
+        <w:rFonts w:ascii="Courier New" w:hAnsi="Courier New" w:cs="Courier New" w:hint="default"/>
       </w:rPr>
     </w:lvl>
     <w:lvl w:ilvl="2" w:tplc="04090005" w:tentative="1">
@@ -8322,7 +8316,7 @@
         <w:ind w:left="2160" w:hanging="360"/>
       </w:pPr>
       <w:rPr>
-        <w:rFonts w:hint="default" w:ascii="Wingdings" w:hAnsi="Wingdings"/>
+        <w:rFonts w:ascii="Wingdings" w:hAnsi="Wingdings" w:hint="default"/>
       </w:rPr>
     </w:lvl>
     <w:lvl w:ilvl="3" w:tplc="04090001" w:tentative="1">
@@ -8334,7 +8328,7 @@
         <w:ind w:left="2880" w:hanging="360"/>
       </w:pPr>
       <w:rPr>
-        <w:rFonts w:hint="default" w:ascii="Symbol" w:hAnsi="Symbol"/>
+        <w:rFonts w:ascii="Symbol" w:hAnsi="Symbol" w:hint="default"/>
       </w:rPr>
     </w:lvl>
     <w:lvl w:ilvl="4" w:tplc="04090003" w:tentative="1">
@@ -8346,7 +8340,7 @@
         <w:ind w:left="3600" w:hanging="360"/>
       </w:pPr>
       <w:rPr>
-        <w:rFonts w:hint="default" w:ascii="Courier New" w:hAnsi="Courier New" w:cs="Courier New"/>
+        <w:rFonts w:ascii="Courier New" w:hAnsi="Courier New" w:cs="Courier New" w:hint="default"/>
       </w:rPr>
     </w:lvl>
     <w:lvl w:ilvl="5" w:tplc="04090005" w:tentative="1">
@@ -8358,7 +8352,7 @@
         <w:ind w:left="4320" w:hanging="360"/>
       </w:pPr>
       <w:rPr>
-        <w:rFonts w:hint="default" w:ascii="Wingdings" w:hAnsi="Wingdings"/>
+        <w:rFonts w:ascii="Wingdings" w:hAnsi="Wingdings" w:hint="default"/>
       </w:rPr>
     </w:lvl>
     <w:lvl w:ilvl="6" w:tplc="04090001" w:tentative="1">
@@ -8370,7 +8364,7 @@
         <w:ind w:left="5040" w:hanging="360"/>
       </w:pPr>
       <w:rPr>
-        <w:rFonts w:hint="default" w:ascii="Symbol" w:hAnsi="Symbol"/>
+        <w:rFonts w:ascii="Symbol" w:hAnsi="Symbol" w:hint="default"/>
       </w:rPr>
     </w:lvl>
     <w:lvl w:ilvl="7" w:tplc="04090003" w:tentative="1">
@@ -8382,7 +8376,7 @@
         <w:ind w:left="5760" w:hanging="360"/>
       </w:pPr>
       <w:rPr>
-        <w:rFonts w:hint="default" w:ascii="Courier New" w:hAnsi="Courier New" w:cs="Courier New"/>
+        <w:rFonts w:ascii="Courier New" w:hAnsi="Courier New" w:cs="Courier New" w:hint="default"/>
       </w:rPr>
     </w:lvl>
     <w:lvl w:ilvl="8" w:tplc="04090005" w:tentative="1">
@@ -8394,7 +8388,7 @@
         <w:ind w:left="6480" w:hanging="360"/>
       </w:pPr>
       <w:rPr>
-        <w:rFonts w:hint="default" w:ascii="Wingdings" w:hAnsi="Wingdings"/>
+        <w:rFonts w:ascii="Wingdings" w:hAnsi="Wingdings" w:hint="default"/>
       </w:rPr>
     </w:lvl>
   </w:abstractNum>
@@ -8583,7 +8577,7 @@
         <w:ind w:left="720" w:hanging="360"/>
       </w:pPr>
       <w:rPr>
-        <w:rFonts w:hint="default" w:ascii="Symbol" w:hAnsi="Symbol"/>
+        <w:rFonts w:ascii="Symbol" w:hAnsi="Symbol" w:hint="default"/>
       </w:rPr>
     </w:lvl>
     <w:lvl w:ilvl="1" w:tplc="04090003" w:tentative="1">
@@ -8595,7 +8589,7 @@
         <w:ind w:left="1440" w:hanging="360"/>
       </w:pPr>
       <w:rPr>
-        <w:rFonts w:hint="default" w:ascii="Courier New" w:hAnsi="Courier New" w:cs="Courier New"/>
+        <w:rFonts w:ascii="Courier New" w:hAnsi="Courier New" w:cs="Courier New" w:hint="default"/>
       </w:rPr>
     </w:lvl>
     <w:lvl w:ilvl="2" w:tplc="04090005" w:tentative="1">
@@ -8607,7 +8601,7 @@
         <w:ind w:left="2160" w:hanging="360"/>
       </w:pPr>
       <w:rPr>
-        <w:rFonts w:hint="default" w:ascii="Wingdings" w:hAnsi="Wingdings"/>
+        <w:rFonts w:ascii="Wingdings" w:hAnsi="Wingdings" w:hint="default"/>
       </w:rPr>
     </w:lvl>
     <w:lvl w:ilvl="3" w:tplc="04090001" w:tentative="1">
@@ -8619,7 +8613,7 @@
         <w:ind w:left="2880" w:hanging="360"/>
       </w:pPr>
       <w:rPr>
-        <w:rFonts w:hint="default" w:ascii="Symbol" w:hAnsi="Symbol"/>
+        <w:rFonts w:ascii="Symbol" w:hAnsi="Symbol" w:hint="default"/>
       </w:rPr>
     </w:lvl>
     <w:lvl w:ilvl="4" w:tplc="04090003" w:tentative="1">
@@ -8631,7 +8625,7 @@
         <w:ind w:left="3600" w:hanging="360"/>
       </w:pPr>
       <w:rPr>
-        <w:rFonts w:hint="default" w:ascii="Courier New" w:hAnsi="Courier New" w:cs="Courier New"/>
+        <w:rFonts w:ascii="Courier New" w:hAnsi="Courier New" w:cs="Courier New" w:hint="default"/>
       </w:rPr>
     </w:lvl>
     <w:lvl w:ilvl="5" w:tplc="04090005" w:tentative="1">
@@ -8643,7 +8637,7 @@
         <w:ind w:left="4320" w:hanging="360"/>
       </w:pPr>
       <w:rPr>
-        <w:rFonts w:hint="default" w:ascii="Wingdings" w:hAnsi="Wingdings"/>
+        <w:rFonts w:ascii="Wingdings" w:hAnsi="Wingdings" w:hint="default"/>
       </w:rPr>
     </w:lvl>
     <w:lvl w:ilvl="6" w:tplc="04090001" w:tentative="1">
@@ -8655,7 +8649,7 @@
         <w:ind w:left="5040" w:hanging="360"/>
       </w:pPr>
       <w:rPr>
-        <w:rFonts w:hint="default" w:ascii="Symbol" w:hAnsi="Symbol"/>
+        <w:rFonts w:ascii="Symbol" w:hAnsi="Symbol" w:hint="default"/>
       </w:rPr>
     </w:lvl>
     <w:lvl w:ilvl="7" w:tplc="04090003" w:tentative="1">
@@ -8667,7 +8661,7 @@
         <w:ind w:left="5760" w:hanging="360"/>
       </w:pPr>
       <w:rPr>
-        <w:rFonts w:hint="default" w:ascii="Courier New" w:hAnsi="Courier New" w:cs="Courier New"/>
+        <w:rFonts w:ascii="Courier New" w:hAnsi="Courier New" w:cs="Courier New" w:hint="default"/>
       </w:rPr>
     </w:lvl>
     <w:lvl w:ilvl="8" w:tplc="04090005" w:tentative="1">
@@ -8679,7 +8673,7 @@
         <w:ind w:left="6480" w:hanging="360"/>
       </w:pPr>
       <w:rPr>
-        <w:rFonts w:hint="default" w:ascii="Wingdings" w:hAnsi="Wingdings"/>
+        <w:rFonts w:ascii="Wingdings" w:hAnsi="Wingdings" w:hint="default"/>
       </w:rPr>
     </w:lvl>
   </w:abstractNum>
@@ -8696,7 +8690,7 @@
         <w:ind w:left="720" w:hanging="360"/>
       </w:pPr>
       <w:rPr>
-        <w:rFonts w:hint="default" w:ascii="Symbol" w:hAnsi="Symbol"/>
+        <w:rFonts w:ascii="Symbol" w:hAnsi="Symbol" w:hint="default"/>
       </w:rPr>
     </w:lvl>
     <w:lvl w:ilvl="1" w:tplc="04090003">
@@ -8708,7 +8702,7 @@
         <w:ind w:left="1440" w:hanging="360"/>
       </w:pPr>
       <w:rPr>
-        <w:rFonts w:hint="default" w:ascii="Courier New" w:hAnsi="Courier New" w:cs="Courier New"/>
+        <w:rFonts w:ascii="Courier New" w:hAnsi="Courier New" w:cs="Courier New" w:hint="default"/>
       </w:rPr>
     </w:lvl>
     <w:lvl w:ilvl="2" w:tplc="3DAC3820">
@@ -8720,7 +8714,7 @@
         <w:ind w:left="2160" w:hanging="360"/>
       </w:pPr>
       <w:rPr>
-        <w:rFonts w:hint="default" w:ascii="Wingdings" w:hAnsi="Wingdings" w:eastAsiaTheme="minorHAnsi" w:cstheme="minorHAnsi"/>
+        <w:rFonts w:ascii="Wingdings" w:eastAsiaTheme="minorHAnsi" w:hAnsi="Wingdings" w:cstheme="minorHAnsi" w:hint="default"/>
       </w:rPr>
     </w:lvl>
     <w:lvl w:ilvl="3" w:tplc="04090001" w:tentative="1">
@@ -8732,7 +8726,7 @@
         <w:ind w:left="2880" w:hanging="360"/>
       </w:pPr>
       <w:rPr>
-        <w:rFonts w:hint="default" w:ascii="Symbol" w:hAnsi="Symbol"/>
+        <w:rFonts w:ascii="Symbol" w:hAnsi="Symbol" w:hint="default"/>
       </w:rPr>
     </w:lvl>
     <w:lvl w:ilvl="4" w:tplc="04090003" w:tentative="1">
@@ -8744,7 +8738,7 @@
         <w:ind w:left="3600" w:hanging="360"/>
       </w:pPr>
       <w:rPr>
-        <w:rFonts w:hint="default" w:ascii="Courier New" w:hAnsi="Courier New" w:cs="Courier New"/>
+        <w:rFonts w:ascii="Courier New" w:hAnsi="Courier New" w:cs="Courier New" w:hint="default"/>
       </w:rPr>
     </w:lvl>
     <w:lvl w:ilvl="5" w:tplc="04090005" w:tentative="1">
@@ -8756,7 +8750,7 @@
         <w:ind w:left="4320" w:hanging="360"/>
       </w:pPr>
       <w:rPr>
-        <w:rFonts w:hint="default" w:ascii="Wingdings" w:hAnsi="Wingdings"/>
+        <w:rFonts w:ascii="Wingdings" w:hAnsi="Wingdings" w:hint="default"/>
       </w:rPr>
     </w:lvl>
     <w:lvl w:ilvl="6" w:tplc="04090001" w:tentative="1">
@@ -8768,7 +8762,7 @@
         <w:ind w:left="5040" w:hanging="360"/>
       </w:pPr>
       <w:rPr>
-        <w:rFonts w:hint="default" w:ascii="Symbol" w:hAnsi="Symbol"/>
+        <w:rFonts w:ascii="Symbol" w:hAnsi="Symbol" w:hint="default"/>
       </w:rPr>
     </w:lvl>
     <w:lvl w:ilvl="7" w:tplc="04090003" w:tentative="1">
@@ -8780,7 +8774,7 @@
         <w:ind w:left="5760" w:hanging="360"/>
       </w:pPr>
       <w:rPr>
-        <w:rFonts w:hint="default" w:ascii="Courier New" w:hAnsi="Courier New" w:cs="Courier New"/>
+        <w:rFonts w:ascii="Courier New" w:hAnsi="Courier New" w:cs="Courier New" w:hint="default"/>
       </w:rPr>
     </w:lvl>
     <w:lvl w:ilvl="8" w:tplc="04090005" w:tentative="1">
@@ -8792,7 +8786,7 @@
         <w:ind w:left="6480" w:hanging="360"/>
       </w:pPr>
       <w:rPr>
-        <w:rFonts w:hint="default" w:ascii="Wingdings" w:hAnsi="Wingdings"/>
+        <w:rFonts w:ascii="Wingdings" w:hAnsi="Wingdings" w:hint="default"/>
       </w:rPr>
     </w:lvl>
   </w:abstractNum>
@@ -8809,7 +8803,7 @@
         <w:ind w:left="720" w:hanging="360"/>
       </w:pPr>
       <w:rPr>
-        <w:rFonts w:hint="default" w:ascii="Symbol" w:hAnsi="Symbol"/>
+        <w:rFonts w:ascii="Symbol" w:hAnsi="Symbol" w:hint="default"/>
       </w:rPr>
     </w:lvl>
     <w:lvl w:ilvl="1" w:tplc="04090003" w:tentative="1">
@@ -8821,7 +8815,7 @@
         <w:ind w:left="1440" w:hanging="360"/>
       </w:pPr>
       <w:rPr>
-        <w:rFonts w:hint="default" w:ascii="Courier New" w:hAnsi="Courier New" w:cs="Courier New"/>
+        <w:rFonts w:ascii="Courier New" w:hAnsi="Courier New" w:cs="Courier New" w:hint="default"/>
       </w:rPr>
     </w:lvl>
     <w:lvl w:ilvl="2" w:tplc="04090005" w:tentative="1">
@@ -8833,7 +8827,7 @@
         <w:ind w:left="2160" w:hanging="360"/>
       </w:pPr>
       <w:rPr>
-        <w:rFonts w:hint="default" w:ascii="Wingdings" w:hAnsi="Wingdings"/>
+        <w:rFonts w:ascii="Wingdings" w:hAnsi="Wingdings" w:hint="default"/>
       </w:rPr>
     </w:lvl>
     <w:lvl w:ilvl="3" w:tplc="04090001" w:tentative="1">
@@ -8845,7 +8839,7 @@
         <w:ind w:left="2880" w:hanging="360"/>
       </w:pPr>
       <w:rPr>
-        <w:rFonts w:hint="default" w:ascii="Symbol" w:hAnsi="Symbol"/>
+        <w:rFonts w:ascii="Symbol" w:hAnsi="Symbol" w:hint="default"/>
       </w:rPr>
     </w:lvl>
     <w:lvl w:ilvl="4" w:tplc="04090003" w:tentative="1">
@@ -8857,7 +8851,7 @@
         <w:ind w:left="3600" w:hanging="360"/>
       </w:pPr>
       <w:rPr>
-        <w:rFonts w:hint="default" w:ascii="Courier New" w:hAnsi="Courier New" w:cs="Courier New"/>
+        <w:rFonts w:ascii="Courier New" w:hAnsi="Courier New" w:cs="Courier New" w:hint="default"/>
       </w:rPr>
     </w:lvl>
     <w:lvl w:ilvl="5" w:tplc="04090005" w:tentative="1">
@@ -8869,7 +8863,7 @@
         <w:ind w:left="4320" w:hanging="360"/>
       </w:pPr>
       <w:rPr>
-        <w:rFonts w:hint="default" w:ascii="Wingdings" w:hAnsi="Wingdings"/>
+        <w:rFonts w:ascii="Wingdings" w:hAnsi="Wingdings" w:hint="default"/>
       </w:rPr>
     </w:lvl>
     <w:lvl w:ilvl="6" w:tplc="04090001" w:tentative="1">
@@ -8881,7 +8875,7 @@
         <w:ind w:left="5040" w:hanging="360"/>
       </w:pPr>
       <w:rPr>
-        <w:rFonts w:hint="default" w:ascii="Symbol" w:hAnsi="Symbol"/>
+        <w:rFonts w:ascii="Symbol" w:hAnsi="Symbol" w:hint="default"/>
       </w:rPr>
     </w:lvl>
     <w:lvl w:ilvl="7" w:tplc="04090003" w:tentative="1">
@@ -8893,7 +8887,7 @@
         <w:ind w:left="5760" w:hanging="360"/>
       </w:pPr>
       <w:rPr>
-        <w:rFonts w:hint="default" w:ascii="Courier New" w:hAnsi="Courier New" w:cs="Courier New"/>
+        <w:rFonts w:ascii="Courier New" w:hAnsi="Courier New" w:cs="Courier New" w:hint="default"/>
       </w:rPr>
     </w:lvl>
     <w:lvl w:ilvl="8" w:tplc="04090005" w:tentative="1">
@@ -8905,7 +8899,7 @@
         <w:ind w:left="6480" w:hanging="360"/>
       </w:pPr>
       <w:rPr>
-        <w:rFonts w:hint="default" w:ascii="Wingdings" w:hAnsi="Wingdings"/>
+        <w:rFonts w:ascii="Wingdings" w:hAnsi="Wingdings" w:hint="default"/>
       </w:rPr>
     </w:lvl>
   </w:abstractNum>
@@ -8921,7 +8915,7 @@
         <w:ind w:left="356" w:hanging="360"/>
       </w:pPr>
       <w:rPr>
-        <w:rFonts w:hint="default" w:ascii="Wingdings" w:hAnsi="Wingdings" w:eastAsia="Times New Roman" w:cstheme="minorHAnsi"/>
+        <w:rFonts w:ascii="Wingdings" w:eastAsia="Times New Roman" w:hAnsi="Wingdings" w:cstheme="minorHAnsi" w:hint="default"/>
         <w:color w:val="000000" w:themeColor="text1"/>
       </w:rPr>
     </w:lvl>
@@ -8934,7 +8928,7 @@
         <w:ind w:left="1076" w:hanging="360"/>
       </w:pPr>
       <w:rPr>
-        <w:rFonts w:hint="default" w:ascii="Courier New" w:hAnsi="Courier New" w:cs="Courier New"/>
+        <w:rFonts w:ascii="Courier New" w:hAnsi="Courier New" w:cs="Courier New" w:hint="default"/>
       </w:rPr>
     </w:lvl>
     <w:lvl w:ilvl="2" w:tplc="04090005" w:tentative="1">
@@ -8946,7 +8940,7 @@
         <w:ind w:left="1796" w:hanging="360"/>
       </w:pPr>
       <w:rPr>
-        <w:rFonts w:hint="default" w:ascii="Wingdings" w:hAnsi="Wingdings"/>
+        <w:rFonts w:ascii="Wingdings" w:hAnsi="Wingdings" w:hint="default"/>
       </w:rPr>
     </w:lvl>
     <w:lvl w:ilvl="3" w:tplc="04090001" w:tentative="1">
@@ -8958,7 +8952,7 @@
         <w:ind w:left="2516" w:hanging="360"/>
       </w:pPr>
       <w:rPr>
-        <w:rFonts w:hint="default" w:ascii="Symbol" w:hAnsi="Symbol"/>
+        <w:rFonts w:ascii="Symbol" w:hAnsi="Symbol" w:hint="default"/>
       </w:rPr>
     </w:lvl>
     <w:lvl w:ilvl="4" w:tplc="04090003" w:tentative="1">
@@ -8970,7 +8964,7 @@
         <w:ind w:left="3236" w:hanging="360"/>
       </w:pPr>
       <w:rPr>
-        <w:rFonts w:hint="default" w:ascii="Courier New" w:hAnsi="Courier New" w:cs="Courier New"/>
+        <w:rFonts w:ascii="Courier New" w:hAnsi="Courier New" w:cs="Courier New" w:hint="default"/>
       </w:rPr>
     </w:lvl>
     <w:lvl w:ilvl="5" w:tplc="04090005" w:tentative="1">
@@ -8982,7 +8976,7 @@
         <w:ind w:left="3956" w:hanging="360"/>
       </w:pPr>
       <w:rPr>
-        <w:rFonts w:hint="default" w:ascii="Wingdings" w:hAnsi="Wingdings"/>
+        <w:rFonts w:ascii="Wingdings" w:hAnsi="Wingdings" w:hint="default"/>
       </w:rPr>
     </w:lvl>
     <w:lvl w:ilvl="6" w:tplc="04090001" w:tentative="1">
@@ -8994,7 +8988,7 @@
         <w:ind w:left="4676" w:hanging="360"/>
       </w:pPr>
       <w:rPr>
-        <w:rFonts w:hint="default" w:ascii="Symbol" w:hAnsi="Symbol"/>
+        <w:rFonts w:ascii="Symbol" w:hAnsi="Symbol" w:hint="default"/>
       </w:rPr>
     </w:lvl>
     <w:lvl w:ilvl="7" w:tplc="04090003" w:tentative="1">
@@ -9006,7 +9000,7 @@
         <w:ind w:left="5396" w:hanging="360"/>
       </w:pPr>
       <w:rPr>
-        <w:rFonts w:hint="default" w:ascii="Courier New" w:hAnsi="Courier New" w:cs="Courier New"/>
+        <w:rFonts w:ascii="Courier New" w:hAnsi="Courier New" w:cs="Courier New" w:hint="default"/>
       </w:rPr>
     </w:lvl>
     <w:lvl w:ilvl="8" w:tplc="04090005" w:tentative="1">
@@ -9018,7 +9012,7 @@
         <w:ind w:left="6116" w:hanging="360"/>
       </w:pPr>
       <w:rPr>
-        <w:rFonts w:hint="default" w:ascii="Wingdings" w:hAnsi="Wingdings"/>
+        <w:rFonts w:ascii="Wingdings" w:hAnsi="Wingdings" w:hint="default"/>
       </w:rPr>
     </w:lvl>
   </w:abstractNum>
@@ -9121,7 +9115,7 @@
         <w:ind w:left="720" w:hanging="360"/>
       </w:pPr>
       <w:rPr>
-        <w:rFonts w:hint="default" w:ascii="Symbol" w:hAnsi="Symbol"/>
+        <w:rFonts w:ascii="Symbol" w:hAnsi="Symbol" w:hint="default"/>
       </w:rPr>
     </w:lvl>
     <w:lvl w:ilvl="1" w:tplc="040C0003" w:tentative="1">
@@ -9133,7 +9127,7 @@
         <w:ind w:left="1440" w:hanging="360"/>
       </w:pPr>
       <w:rPr>
-        <w:rFonts w:hint="default" w:ascii="Courier New" w:hAnsi="Courier New" w:cs="Courier New"/>
+        <w:rFonts w:ascii="Courier New" w:hAnsi="Courier New" w:cs="Courier New" w:hint="default"/>
       </w:rPr>
     </w:lvl>
     <w:lvl w:ilvl="2" w:tplc="040C0005" w:tentative="1">
@@ -9145,7 +9139,7 @@
         <w:ind w:left="2160" w:hanging="360"/>
       </w:pPr>
       <w:rPr>
-        <w:rFonts w:hint="default" w:ascii="Wingdings" w:hAnsi="Wingdings"/>
+        <w:rFonts w:ascii="Wingdings" w:hAnsi="Wingdings" w:hint="default"/>
       </w:rPr>
     </w:lvl>
     <w:lvl w:ilvl="3" w:tplc="040C0001" w:tentative="1">
@@ -9157,7 +9151,7 @@
         <w:ind w:left="2880" w:hanging="360"/>
       </w:pPr>
       <w:rPr>
-        <w:rFonts w:hint="default" w:ascii="Symbol" w:hAnsi="Symbol"/>
+        <w:rFonts w:ascii="Symbol" w:hAnsi="Symbol" w:hint="default"/>
       </w:rPr>
     </w:lvl>
     <w:lvl w:ilvl="4" w:tplc="040C0003" w:tentative="1">
@@ -9169,7 +9163,7 @@
         <w:ind w:left="3600" w:hanging="360"/>
       </w:pPr>
       <w:rPr>
-        <w:rFonts w:hint="default" w:ascii="Courier New" w:hAnsi="Courier New" w:cs="Courier New"/>
+        <w:rFonts w:ascii="Courier New" w:hAnsi="Courier New" w:cs="Courier New" w:hint="default"/>
       </w:rPr>
     </w:lvl>
     <w:lvl w:ilvl="5" w:tplc="040C0005" w:tentative="1">
@@ -9181,7 +9175,7 @@
         <w:ind w:left="4320" w:hanging="360"/>
       </w:pPr>
       <w:rPr>
-        <w:rFonts w:hint="default" w:ascii="Wingdings" w:hAnsi="Wingdings"/>
+        <w:rFonts w:ascii="Wingdings" w:hAnsi="Wingdings" w:hint="default"/>
       </w:rPr>
     </w:lvl>
     <w:lvl w:ilvl="6" w:tplc="040C0001" w:tentative="1">
@@ -9193,7 +9187,7 @@
         <w:ind w:left="5040" w:hanging="360"/>
       </w:pPr>
       <w:rPr>
-        <w:rFonts w:hint="default" w:ascii="Symbol" w:hAnsi="Symbol"/>
+        <w:rFonts w:ascii="Symbol" w:hAnsi="Symbol" w:hint="default"/>
       </w:rPr>
     </w:lvl>
     <w:lvl w:ilvl="7" w:tplc="040C0003" w:tentative="1">
@@ -9205,7 +9199,7 @@
         <w:ind w:left="5760" w:hanging="360"/>
       </w:pPr>
       <w:rPr>
-        <w:rFonts w:hint="default" w:ascii="Courier New" w:hAnsi="Courier New" w:cs="Courier New"/>
+        <w:rFonts w:ascii="Courier New" w:hAnsi="Courier New" w:cs="Courier New" w:hint="default"/>
       </w:rPr>
     </w:lvl>
     <w:lvl w:ilvl="8" w:tplc="040C0005" w:tentative="1">
@@ -9217,7 +9211,7 @@
         <w:ind w:left="6480" w:hanging="360"/>
       </w:pPr>
       <w:rPr>
-        <w:rFonts w:hint="default" w:ascii="Wingdings" w:hAnsi="Wingdings"/>
+        <w:rFonts w:ascii="Wingdings" w:hAnsi="Wingdings" w:hint="default"/>
       </w:rPr>
     </w:lvl>
   </w:abstractNum>
@@ -9392,7 +9386,7 @@
   <w:docDefaults>
     <w:rPrDefault>
       <w:rPr>
-        <w:rFonts w:asciiTheme="minorHAnsi" w:hAnsiTheme="minorHAnsi" w:eastAsiaTheme="minorHAnsi" w:cstheme="minorBidi"/>
+        <w:rFonts w:asciiTheme="minorHAnsi" w:eastAsiaTheme="minorHAnsi" w:hAnsiTheme="minorHAnsi" w:cstheme="minorBidi"/>
         <w:kern w:val="2"/>
         <w:sz w:val="22"/>
         <w:szCs w:val="22"/>
@@ -9409,14 +9403,14 @@
   <w:latentStyles w:defLockedState="0" w:defUIPriority="99" w:defSemiHidden="0" w:defUnhideWhenUsed="0" w:defQFormat="0" w:count="376">
     <w:lsdException w:name="Normal" w:uiPriority="0" w:qFormat="1"/>
     <w:lsdException w:name="heading 1" w:uiPriority="9" w:qFormat="1"/>
-    <w:lsdException w:name="heading 2" w:uiPriority="9" w:semiHidden="1" w:unhideWhenUsed="1" w:qFormat="1"/>
-    <w:lsdException w:name="heading 3" w:uiPriority="9" w:semiHidden="1" w:unhideWhenUsed="1" w:qFormat="1"/>
-    <w:lsdException w:name="heading 4" w:uiPriority="9" w:semiHidden="1" w:unhideWhenUsed="1" w:qFormat="1"/>
-    <w:lsdException w:name="heading 5" w:uiPriority="9" w:semiHidden="1" w:unhideWhenUsed="1" w:qFormat="1"/>
-    <w:lsdException w:name="heading 6" w:uiPriority="9" w:semiHidden="1" w:unhideWhenUsed="1" w:qFormat="1"/>
-    <w:lsdException w:name="heading 7" w:uiPriority="9" w:semiHidden="1" w:unhideWhenUsed="1" w:qFormat="1"/>
-    <w:lsdException w:name="heading 8" w:uiPriority="9" w:semiHidden="1" w:unhideWhenUsed="1" w:qFormat="1"/>
-    <w:lsdException w:name="heading 9" w:uiPriority="9" w:semiHidden="1" w:unhideWhenUsed="1" w:qFormat="1"/>
+    <w:lsdException w:name="heading 2" w:semiHidden="1" w:uiPriority="9" w:unhideWhenUsed="1" w:qFormat="1"/>
+    <w:lsdException w:name="heading 3" w:semiHidden="1" w:uiPriority="9" w:unhideWhenUsed="1" w:qFormat="1"/>
+    <w:lsdException w:name="heading 4" w:semiHidden="1" w:uiPriority="9" w:unhideWhenUsed="1" w:qFormat="1"/>
+    <w:lsdException w:name="heading 5" w:semiHidden="1" w:uiPriority="9" w:unhideWhenUsed="1" w:qFormat="1"/>
+    <w:lsdException w:name="heading 6" w:semiHidden="1" w:uiPriority="9" w:unhideWhenUsed="1" w:qFormat="1"/>
+    <w:lsdException w:name="heading 7" w:semiHidden="1" w:uiPriority="9" w:unhideWhenUsed="1" w:qFormat="1"/>
+    <w:lsdException w:name="heading 8" w:semiHidden="1" w:uiPriority="9" w:unhideWhenUsed="1" w:qFormat="1"/>
+    <w:lsdException w:name="heading 9" w:semiHidden="1" w:uiPriority="9" w:unhideWhenUsed="1" w:qFormat="1"/>
     <w:lsdException w:name="index 1" w:semiHidden="1" w:unhideWhenUsed="1"/>
     <w:lsdException w:name="index 2" w:semiHidden="1" w:unhideWhenUsed="1"/>
     <w:lsdException w:name="index 3" w:semiHidden="1" w:unhideWhenUsed="1"/>
@@ -9426,22 +9420,22 @@
     <w:lsdException w:name="index 7" w:semiHidden="1" w:unhideWhenUsed="1"/>
     <w:lsdException w:name="index 8" w:semiHidden="1" w:unhideWhenUsed="1"/>
     <w:lsdException w:name="index 9" w:semiHidden="1" w:unhideWhenUsed="1"/>
-    <w:lsdException w:name="toc 1" w:uiPriority="39" w:semiHidden="1" w:unhideWhenUsed="1"/>
-    <w:lsdException w:name="toc 2" w:uiPriority="39" w:semiHidden="1" w:unhideWhenUsed="1"/>
-    <w:lsdException w:name="toc 3" w:uiPriority="39" w:semiHidden="1" w:unhideWhenUsed="1"/>
-    <w:lsdException w:name="toc 4" w:uiPriority="39" w:semiHidden="1" w:unhideWhenUsed="1"/>
-    <w:lsdException w:name="toc 5" w:uiPriority="39" w:semiHidden="1" w:unhideWhenUsed="1"/>
-    <w:lsdException w:name="toc 6" w:uiPriority="39" w:semiHidden="1" w:unhideWhenUsed="1"/>
-    <w:lsdException w:name="toc 7" w:uiPriority="39" w:semiHidden="1" w:unhideWhenUsed="1"/>
-    <w:lsdException w:name="toc 8" w:uiPriority="39" w:semiHidden="1" w:unhideWhenUsed="1"/>
-    <w:lsdException w:name="toc 9" w:uiPriority="39" w:semiHidden="1" w:unhideWhenUsed="1"/>
+    <w:lsdException w:name="toc 1" w:semiHidden="1" w:uiPriority="39" w:unhideWhenUsed="1"/>
+    <w:lsdException w:name="toc 2" w:semiHidden="1" w:uiPriority="39" w:unhideWhenUsed="1"/>
+    <w:lsdException w:name="toc 3" w:semiHidden="1" w:uiPriority="39" w:unhideWhenUsed="1"/>
+    <w:lsdException w:name="toc 4" w:semiHidden="1" w:uiPriority="39" w:unhideWhenUsed="1"/>
+    <w:lsdException w:name="toc 5" w:semiHidden="1" w:uiPriority="39" w:unhideWhenUsed="1"/>
+    <w:lsdException w:name="toc 6" w:semiHidden="1" w:uiPriority="39" w:unhideWhenUsed="1"/>
+    <w:lsdException w:name="toc 7" w:semiHidden="1" w:uiPriority="39" w:unhideWhenUsed="1"/>
+    <w:lsdException w:name="toc 8" w:semiHidden="1" w:uiPriority="39" w:unhideWhenUsed="1"/>
+    <w:lsdException w:name="toc 9" w:semiHidden="1" w:uiPriority="39" w:unhideWhenUsed="1"/>
     <w:lsdException w:name="Normal Indent" w:semiHidden="1" w:unhideWhenUsed="1"/>
     <w:lsdException w:name="footnote text" w:semiHidden="1" w:unhideWhenUsed="1"/>
     <w:lsdException w:name="annotation text" w:semiHidden="1" w:unhideWhenUsed="1"/>
     <w:lsdException w:name="header" w:semiHidden="1" w:unhideWhenUsed="1"/>
     <w:lsdException w:name="footer" w:semiHidden="1" w:unhideWhenUsed="1"/>
     <w:lsdException w:name="index heading" w:semiHidden="1" w:unhideWhenUsed="1"/>
-    <w:lsdException w:name="caption" w:uiPriority="35" w:semiHidden="1" w:unhideWhenUsed="1" w:qFormat="1"/>
+    <w:lsdException w:name="caption" w:semiHidden="1" w:uiPriority="35" w:unhideWhenUsed="1" w:qFormat="1"/>
     <w:lsdException w:name="table of figures" w:semiHidden="1" w:unhideWhenUsed="1"/>
     <w:lsdException w:name="envelope address" w:semiHidden="1" w:unhideWhenUsed="1"/>
     <w:lsdException w:name="envelope return" w:semiHidden="1" w:unhideWhenUsed="1"/>
@@ -9472,7 +9466,7 @@
     <w:lsdException w:name="Title" w:uiPriority="10" w:qFormat="1"/>
     <w:lsdException w:name="Closing" w:semiHidden="1" w:unhideWhenUsed="1"/>
     <w:lsdException w:name="Signature" w:semiHidden="1" w:unhideWhenUsed="1"/>
-    <w:lsdException w:name="Default Paragraph Font" w:uiPriority="1" w:semiHidden="1" w:unhideWhenUsed="1"/>
+    <w:lsdException w:name="Default Paragraph Font" w:semiHidden="1" w:uiPriority="1" w:unhideWhenUsed="1"/>
     <w:lsdException w:name="Body Text" w:semiHidden="1" w:unhideWhenUsed="1"/>
     <w:lsdException w:name="Body Text Indent" w:semiHidden="1" w:unhideWhenUsed="1"/>
     <w:lsdException w:name="List Continue" w:semiHidden="1" w:unhideWhenUsed="1"/>
@@ -9672,8 +9666,8 @@
     <w:lsdException w:name="Subtle Reference" w:uiPriority="31" w:qFormat="1"/>
     <w:lsdException w:name="Intense Reference" w:uiPriority="32" w:qFormat="1"/>
     <w:lsdException w:name="Book Title" w:uiPriority="33" w:qFormat="1"/>
-    <w:lsdException w:name="Bibliography" w:uiPriority="37" w:semiHidden="1" w:unhideWhenUsed="1"/>
-    <w:lsdException w:name="TOC Heading" w:uiPriority="39" w:semiHidden="1" w:unhideWhenUsed="1" w:qFormat="1"/>
+    <w:lsdException w:name="Bibliography" w:semiHidden="1" w:uiPriority="37" w:unhideWhenUsed="1"/>
+    <w:lsdException w:name="TOC Heading" w:semiHidden="1" w:uiPriority="39" w:unhideWhenUsed="1" w:qFormat="1"/>
     <w:lsdException w:name="Plain Table 1" w:uiPriority="41"/>
     <w:lsdException w:name="Plain Table 2" w:uiPriority="42"/>
     <w:lsdException w:name="Plain Table 3" w:uiPriority="43"/>
@@ -9784,7 +9778,7 @@
     <w:lsdException w:name="Unresolved Mention" w:semiHidden="1" w:unhideWhenUsed="1"/>
     <w:lsdException w:name="Smart Link" w:semiHidden="1" w:unhideWhenUsed="1"/>
   </w:latentStyles>
-  <w:style w:type="paragraph" w:styleId="Normal" w:default="1">
+  <w:style w:type="paragraph" w:default="1" w:styleId="Normal">
     <w:name w:val="Normal"/>
     <w:qFormat/>
     <w:rsid w:val="00B31229"/>
@@ -9792,13 +9786,13 @@
       <w:lang w:val="fr-FR"/>
     </w:rPr>
   </w:style>
-  <w:style w:type="character" w:styleId="Policepardfaut" w:default="1">
+  <w:style w:type="character" w:default="1" w:styleId="Policepardfaut">
     <w:name w:val="Default Paragraph Font"/>
     <w:uiPriority w:val="1"/>
     <w:semiHidden/>
     <w:unhideWhenUsed/>
   </w:style>
-  <w:style w:type="table" w:styleId="TableauNormal" w:default="1">
+  <w:style w:type="table" w:default="1" w:styleId="TableauNormal">
     <w:name w:val="Normal Table"/>
     <w:uiPriority w:val="99"/>
     <w:semiHidden/>
@@ -9813,7 +9807,7 @@
       </w:tblCellMar>
     </w:tblPr>
   </w:style>
-  <w:style w:type="numbering" w:styleId="Aucuneliste" w:default="1">
+  <w:style w:type="numbering" w:default="1" w:styleId="Aucuneliste">
     <w:name w:val="No List"/>
     <w:uiPriority w:val="99"/>
     <w:semiHidden/>
@@ -9874,12 +9868,12 @@
     </w:pPr>
     <w:tblPr>
       <w:tblBorders>
-        <w:top w:val="single" w:color="auto" w:sz="4" w:space="0"/>
-        <w:left w:val="single" w:color="auto" w:sz="4" w:space="0"/>
-        <w:bottom w:val="single" w:color="auto" w:sz="4" w:space="0"/>
-        <w:right w:val="single" w:color="auto" w:sz="4" w:space="0"/>
-        <w:insideH w:val="single" w:color="auto" w:sz="4" w:space="0"/>
-        <w:insideV w:val="single" w:color="auto" w:sz="4" w:space="0"/>
+        <w:top w:val="single" w:sz="4" w:space="0" w:color="auto"/>
+        <w:left w:val="single" w:sz="4" w:space="0" w:color="auto"/>
+        <w:bottom w:val="single" w:sz="4" w:space="0" w:color="auto"/>
+        <w:right w:val="single" w:sz="4" w:space="0" w:color="auto"/>
+        <w:insideH w:val="single" w:sz="4" w:space="0" w:color="auto"/>
+        <w:insideV w:val="single" w:sz="4" w:space="0" w:color="auto"/>
       </w:tblBorders>
     </w:tblPr>
   </w:style>
@@ -9922,7 +9916,7 @@
       <w:szCs w:val="20"/>
     </w:rPr>
   </w:style>
-  <w:style w:type="character" w:styleId="CommentaireCar" w:customStyle="1">
+  <w:style w:type="character" w:customStyle="1" w:styleId="CommentaireCar">
     <w:name w:val="Commentaire Car"/>
     <w:basedOn w:val="Policepardfaut"/>
     <w:link w:val="Commentaire"/>
@@ -9947,7 +9941,7 @@
       <w:bCs/>
     </w:rPr>
   </w:style>
-  <w:style w:type="character" w:styleId="ObjetducommentaireCar" w:customStyle="1">
+  <w:style w:type="character" w:customStyle="1" w:styleId="ObjetducommentaireCar">
     <w:name w:val="Objet du commentaire Car"/>
     <w:basedOn w:val="CommentaireCar"/>
     <w:link w:val="Objetducommentaire"/>
@@ -9961,12 +9955,12 @@
       <w:szCs w:val="20"/>
     </w:rPr>
   </w:style>
-  <w:style w:type="character" w:styleId="cf01" w:customStyle="1">
+  <w:style w:type="character" w:customStyle="1" w:styleId="cf01">
     <w:name w:val="cf01"/>
     <w:basedOn w:val="Policepardfaut"/>
     <w:rsid w:val="001D41D7"/>
     <w:rPr>
-      <w:rFonts w:hint="default" w:ascii="Segoe UI" w:hAnsi="Segoe UI" w:cs="Segoe UI"/>
+      <w:rFonts w:ascii="Segoe UI" w:hAnsi="Segoe UI" w:cs="Segoe UI" w:hint="default"/>
       <w:b/>
       <w:bCs/>
       <w:sz w:val="18"/>
@@ -9988,7 +9982,7 @@
       <w:spacing w:after="0" w:line="240" w:lineRule="auto"/>
     </w:pPr>
   </w:style>
-  <w:style w:type="character" w:styleId="En-tteCar" w:customStyle="1">
+  <w:style w:type="character" w:customStyle="1" w:styleId="En-tteCar">
     <w:name w:val="En-tête Car"/>
     <w:basedOn w:val="Policepardfaut"/>
     <w:link w:val="En-tte"/>
@@ -10010,7 +10004,7 @@
       <w:spacing w:after="0" w:line="240" w:lineRule="auto"/>
     </w:pPr>
   </w:style>
-  <w:style w:type="character" w:styleId="PieddepageCar" w:customStyle="1">
+  <w:style w:type="character" w:customStyle="1" w:styleId="PieddepageCar">
     <w:name w:val="Pied de page Car"/>
     <w:basedOn w:val="Policepardfaut"/>
     <w:link w:val="Pieddepage"/>

</xml_diff>